<commit_message>
Final version of sprint minutes
Final version of sprint minutes
</commit_message>
<xml_diff>
--- a/Noted.docx
+++ b/Noted.docx
@@ -474,7 +474,19 @@
         <w:rPr>
           <w:color w:val="000000"/>
         </w:rPr>
-        <w:t>he market place is a featured that was not initially part of the project but, was recommended by the lecture. The market place is where notes would be sold and searched by the user.</w:t>
+        <w:t xml:space="preserve">he market place is a featured that was not initially part of the project but, was recommended by the lecture. The market place is where notes would be </w:t>
+      </w:r>
+      <w:r>
+        <w:rPr>
+          <w:color w:val="000000"/>
+        </w:rPr>
+        <w:t xml:space="preserve">previewed, </w:t>
+      </w:r>
+      <w:r>
+        <w:rPr>
+          <w:color w:val="000000"/>
+        </w:rPr>
+        <w:t>sold and searched by the user.</w:t>
       </w:r>
     </w:p>
     <w:p>
@@ -4459,6 +4471,16 @@
           <w:p>
             <w:pPr>
               <w:pStyle w:val="TableContents"/>
+              <w:rPr/>
+            </w:pPr>
+            <w:r>
+              <w:rPr/>
+              <w:t xml:space="preserve">Organizing Sprint planning meeting </w:t>
+            </w:r>
+          </w:p>
+          <w:p>
+            <w:pPr>
+              <w:pStyle w:val="TableContents"/>
               <w:spacing w:before="0" w:after="160"/>
               <w:rPr/>
             </w:pPr>
@@ -4721,21 +4743,24 @@
           <w:p>
             <w:pPr>
               <w:pStyle w:val="TableContents"/>
+              <w:spacing w:before="0" w:after="160"/>
               <w:rPr/>
             </w:pPr>
             <w:r>
               <w:rPr/>
-              <w:t>Implementation of suggestions from Dr Klint and Dr Richard</w:t>
-            </w:r>
-          </w:p>
-          <w:p>
-            <w:pPr>
-              <w:pStyle w:val="TableContents"/>
-              <w:spacing w:before="0" w:after="160"/>
-              <w:rPr/>
-            </w:pPr>
-            <w:r>
-              <w:rPr/>
+              <w:t xml:space="preserve">Research on </w:t>
+            </w:r>
+            <w:r>
+              <w:rPr/>
+              <w:t>methods</w:t>
+            </w:r>
+            <w:r>
+              <w:rPr/>
+              <w:t xml:space="preserve"> to </w:t>
+            </w:r>
+            <w:r>
+              <w:rPr/>
+              <w:t>use for segmentation</w:t>
             </w:r>
           </w:p>
         </w:tc>
@@ -4763,7 +4788,19 @@
             </w:pPr>
             <w:r>
               <w:rPr/>
-              <w:t>Research on creating unit tests</w:t>
+              <w:t xml:space="preserve">Research on creating </w:t>
+            </w:r>
+            <w:r>
+              <w:rPr/>
+              <w:t xml:space="preserve">and created </w:t>
+            </w:r>
+            <w:r>
+              <w:rPr/>
+              <w:t xml:space="preserve">unit tests </w:t>
+            </w:r>
+            <w:r>
+              <w:rPr/>
+              <w:t>for segmentation</w:t>
             </w:r>
           </w:p>
         </w:tc>
@@ -4907,21 +4944,20 @@
           <w:p>
             <w:pPr>
               <w:pStyle w:val="TableContents"/>
+              <w:spacing w:before="0" w:after="160"/>
               <w:rPr/>
             </w:pPr>
             <w:r>
               <w:rPr/>
-              <w:t>Implementation of suggestions from Dr Klint and Dr Richard</w:t>
-            </w:r>
-          </w:p>
-          <w:p>
-            <w:pPr>
-              <w:pStyle w:val="TableContents"/>
-              <w:spacing w:before="0" w:after="160"/>
-              <w:rPr/>
-            </w:pPr>
-            <w:r>
-              <w:rPr/>
+              <w:t xml:space="preserve">Implementation of suggestions from Dr </w:t>
+            </w:r>
+            <w:r>
+              <w:rPr/>
+              <w:t>C</w:t>
+            </w:r>
+            <w:r>
+              <w:rPr/>
+              <w:t>lint and Dr Richard</w:t>
             </w:r>
           </w:p>
         </w:tc>
@@ -4977,7 +5013,11 @@
             </w:pPr>
             <w:r>
               <w:rPr/>
-              <w:t>Working on email verification</w:t>
+              <w:t xml:space="preserve">Working on email verification </w:t>
+            </w:r>
+            <w:r>
+              <w:rPr/>
+              <w:t>and registration</w:t>
             </w:r>
           </w:p>
         </w:tc>
@@ -4997,6 +5037,16 @@
               <w:left w:w="54" w:type="dxa"/>
             </w:tcMar>
           </w:tcPr>
+          <w:p>
+            <w:pPr>
+              <w:pStyle w:val="TableContents"/>
+              <w:rPr/>
+            </w:pPr>
+            <w:r>
+              <w:rPr/>
+              <w:t xml:space="preserve">Organizing Sprint planning meeting </w:t>
+            </w:r>
+          </w:p>
           <w:p>
             <w:pPr>
               <w:pStyle w:val="TableContents"/>
@@ -5089,6 +5139,16 @@
           <w:p>
             <w:pPr>
               <w:pStyle w:val="TableContents"/>
+              <w:rPr/>
+            </w:pPr>
+            <w:r>
+              <w:rPr/>
+              <w:t>Created Beta classifier</w:t>
+            </w:r>
+          </w:p>
+          <w:p>
+            <w:pPr>
+              <w:pStyle w:val="TableContents"/>
               <w:spacing w:before="0" w:after="160"/>
               <w:rPr/>
             </w:pPr>
@@ -5121,6 +5181,7 @@
             </w:pPr>
             <w:r>
               <w:rPr/>
+              <w:t>Created basic latex generator</w:t>
             </w:r>
           </w:p>
         </w:tc>
@@ -5148,7 +5209,11 @@
             </w:pPr>
             <w:r>
               <w:rPr/>
-              <w:t>Setting up latex platform</w:t>
+              <w:t xml:space="preserve">Setting up latex </w:t>
+            </w:r>
+            <w:r>
+              <w:rPr/>
+              <w:t>editor</w:t>
             </w:r>
           </w:p>
         </w:tc>
@@ -5260,6 +5325,20 @@
           <w:p>
             <w:pPr>
               <w:pStyle w:val="TableContents"/>
+              <w:rPr/>
+            </w:pPr>
+            <w:r>
+              <w:rPr/>
+              <w:t xml:space="preserve">Implementation </w:t>
+            </w:r>
+            <w:r>
+              <w:rPr/>
+              <w:t xml:space="preserve">segmentation with sklearn </w:t>
+            </w:r>
+          </w:p>
+          <w:p>
+            <w:pPr>
+              <w:pStyle w:val="TableContents"/>
               <w:spacing w:before="0" w:after="160"/>
               <w:rPr/>
             </w:pPr>
@@ -5292,6 +5371,7 @@
             </w:pPr>
             <w:r>
               <w:rPr/>
+              <w:t>Creating the “Melabor”</w:t>
             </w:r>
           </w:p>
         </w:tc>
@@ -5319,6 +5399,15 @@
             </w:pPr>
             <w:r>
               <w:rPr/>
+              <w:t xml:space="preserve">Setting up platform to  upload </w:t>
+            </w:r>
+            <w:r>
+              <w:rPr/>
+              <w:t xml:space="preserve">images </w:t>
+            </w:r>
+            <w:r>
+              <w:rPr/>
+              <w:t>on web-app</w:t>
             </w:r>
           </w:p>
         </w:tc>
@@ -5430,6 +5519,28 @@
           <w:p>
             <w:pPr>
               <w:pStyle w:val="TableContents"/>
+              <w:rPr/>
+            </w:pPr>
+            <w:r>
+              <w:rPr/>
+              <w:t>Implement</w:t>
+            </w:r>
+            <w:r>
+              <w:rPr/>
+              <w:t>ing</w:t>
+            </w:r>
+            <w:r>
+              <w:rPr/>
+              <w:t xml:space="preserve"> </w:t>
+            </w:r>
+            <w:r>
+              <w:rPr/>
+              <w:t>segmentation with keras and tensorflow</w:t>
+            </w:r>
+          </w:p>
+          <w:p>
+            <w:pPr>
+              <w:pStyle w:val="TableContents"/>
               <w:spacing w:before="0" w:after="160"/>
               <w:rPr/>
             </w:pPr>
@@ -5462,6 +5573,11 @@
             </w:pPr>
             <w:r>
               <w:rPr/>
+              <w:t xml:space="preserve">Working on </w:t>
+            </w:r>
+            <w:r>
+              <w:rPr/>
+              <w:t>the “Melabor”</w:t>
             </w:r>
           </w:p>
         </w:tc>
@@ -5489,6 +5605,11 @@
             </w:pPr>
             <w:r>
               <w:rPr/>
+              <w:t xml:space="preserve">Created PDF viewer </w:t>
+            </w:r>
+            <w:r>
+              <w:rPr/>
+              <w:t>and notebook interface</w:t>
             </w:r>
           </w:p>
         </w:tc>
@@ -5516,6 +5637,7 @@
             </w:pPr>
             <w:r>
               <w:rPr/>
+              <w:t>Created class diagram</w:t>
             </w:r>
           </w:p>
         </w:tc>
@@ -5604,6 +5726,45 @@
             </w:pPr>
             <w:r>
               <w:rPr/>
+              <w:t>Unit tests for segmentation and OCR</w:t>
+            </w:r>
+          </w:p>
+        </w:tc>
+        <w:tc>
+          <w:tcPr>
+            <w:tcW w:w="1560" w:type="dxa"/>
+            <w:tcBorders>
+              <w:top w:val="nil"/>
+              <w:left w:val="single" w:sz="2" w:space="0" w:color="000000"/>
+              <w:bottom w:val="single" w:sz="2" w:space="0" w:color="000000"/>
+              <w:insideH w:val="single" w:sz="2" w:space="0" w:color="000000"/>
+              <w:right w:val="nil"/>
+              <w:insideV w:val="nil"/>
+            </w:tcBorders>
+            <w:shd w:fill="auto" w:val="clear"/>
+            <w:tcMar>
+              <w:left w:w="54" w:type="dxa"/>
+            </w:tcMar>
+          </w:tcPr>
+          <w:p>
+            <w:pPr>
+              <w:pStyle w:val="TableContents"/>
+              <w:rPr/>
+            </w:pPr>
+            <w:r>
+              <w:rPr/>
+              <w:t>Integrated “Melabor” on the web-app</w:t>
+            </w:r>
+          </w:p>
+          <w:p>
+            <w:pPr>
+              <w:pStyle w:val="TableContents"/>
+              <w:spacing w:before="0" w:after="160"/>
+              <w:rPr/>
+            </w:pPr>
+            <w:r>
+              <w:rPr/>
+              <w:t>Fixing user stories on taiga</w:t>
             </w:r>
           </w:p>
         </w:tc>
@@ -5631,6 +5792,7 @@
             </w:pPr>
             <w:r>
               <w:rPr/>
+              <w:t xml:space="preserve">Created statistics page, ratings, homepage, </w:t>
             </w:r>
           </w:p>
         </w:tc>
@@ -5653,30 +5815,13 @@
           <w:p>
             <w:pPr>
               <w:pStyle w:val="TableContents"/>
-              <w:spacing w:before="0" w:after="160"/>
               <w:rPr/>
             </w:pPr>
             <w:r>
               <w:rPr/>
+              <w:t xml:space="preserve">Organizing Sprint planning meeting </w:t>
             </w:r>
           </w:p>
-        </w:tc>
-        <w:tc>
-          <w:tcPr>
-            <w:tcW w:w="1560" w:type="dxa"/>
-            <w:tcBorders>
-              <w:top w:val="nil"/>
-              <w:left w:val="single" w:sz="2" w:space="0" w:color="000000"/>
-              <w:bottom w:val="single" w:sz="2" w:space="0" w:color="000000"/>
-              <w:insideH w:val="single" w:sz="2" w:space="0" w:color="000000"/>
-              <w:right w:val="nil"/>
-              <w:insideV w:val="nil"/>
-            </w:tcBorders>
-            <w:shd w:fill="auto" w:val="clear"/>
-            <w:tcMar>
-              <w:left w:w="54" w:type="dxa"/>
-            </w:tcMar>
-          </w:tcPr>
           <w:p>
             <w:pPr>
               <w:pStyle w:val="TableContents"/>
@@ -5685,6 +5830,7 @@
             </w:pPr>
             <w:r>
               <w:rPr/>
+              <w:t>Fixing user stories on taiga</w:t>
             </w:r>
           </w:p>
         </w:tc>
@@ -5710,12 +5856,10 @@
               <w:spacing w:before="0" w:after="160"/>
               <w:rPr/>
             </w:pPr>
-            <w:bookmarkStart w:id="3" w:name="__DdeLink__390_2061664563"/>
             <w:r>
               <w:rPr/>
               <w:t>Creating API</w:t>
             </w:r>
-            <w:bookmarkEnd w:id="3"/>
             <w:r>
               <w:rPr/>
               <w:t>'s for the servers</w:t>
@@ -5807,6 +5951,7 @@
             </w:pPr>
             <w:r>
               <w:rPr/>
+              <w:t>Installed all dependencies on the Google server</w:t>
             </w:r>
           </w:p>
         </w:tc>
@@ -5834,6 +5979,7 @@
             </w:pPr>
             <w:r>
               <w:rPr/>
+              <w:t>Created uploading process bar and linked it to the users profile</w:t>
             </w:r>
           </w:p>
         </w:tc>
@@ -5861,7 +6007,11 @@
             </w:pPr>
             <w:r>
               <w:rPr/>
-              <w:t>Linking segmentation and ocr via json file</w:t>
+              <w:t>Creating prototype to view link between</w:t>
+            </w:r>
+            <w:r>
+              <w:rPr/>
+              <w:t xml:space="preserve"> segmentation and ocr via json file</w:t>
             </w:r>
           </w:p>
         </w:tc>
@@ -5992,7 +6142,7 @@
             </w:pPr>
             <w:r>
               <w:rPr/>
-              <w:t>Installed all dependencies on the Google server</w:t>
+              <w:t>Add ability to edit labels on “Melabor”</w:t>
             </w:r>
           </w:p>
         </w:tc>
@@ -6020,6 +6170,11 @@
             </w:pPr>
             <w:r>
               <w:rPr/>
+              <w:t>Creating the market place platform</w:t>
+            </w:r>
+            <w:r>
+              <w:rPr/>
+              <w:t>(store)</w:t>
             </w:r>
           </w:p>
         </w:tc>
@@ -6091,7 +6246,7 @@
             </w:pPr>
             <w:r>
               <w:rPr/>
-              <w:t>Installed database on the the Google server</w:t>
+              <w:t>Installed database on the Google server</w:t>
             </w:r>
           </w:p>
         </w:tc>
@@ -6152,6 +6307,11 @@
             </w:pPr>
             <w:r>
               <w:rPr/>
+              <w:t xml:space="preserve">Fixing PyOCR </w:t>
+            </w:r>
+            <w:r>
+              <w:rPr/>
+              <w:t>and merging with the business logic</w:t>
             </w:r>
           </w:p>
         </w:tc>
@@ -6179,6 +6339,7 @@
             </w:pPr>
             <w:r>
               <w:rPr/>
+              <w:t>Improved on latex generator, allowed for mathematical symbols and formatting</w:t>
             </w:r>
           </w:p>
         </w:tc>
@@ -6206,6 +6367,7 @@
             </w:pPr>
             <w:r>
               <w:rPr/>
+              <w:t xml:space="preserve">Merging the business logic with PyOCR through spawning </w:t>
             </w:r>
           </w:p>
         </w:tc>
@@ -6233,6 +6395,27 @@
             </w:pPr>
             <w:r>
               <w:rPr/>
+              <w:t>Improved l</w:t>
+            </w:r>
+            <w:r>
+              <w:rPr/>
+              <w:t>inking segmentati</w:t>
+            </w:r>
+            <w:r>
+              <w:rPr/>
+              <w:t>o</w:t>
+            </w:r>
+            <w:r>
+              <w:rPr/>
+              <w:t xml:space="preserve">n and </w:t>
+            </w:r>
+            <w:r>
+              <w:rPr/>
+              <w:t>OCR</w:t>
+            </w:r>
+            <w:r>
+              <w:rPr/>
+              <w:t xml:space="preserve"> via json file</w:t>
             </w:r>
           </w:p>
         </w:tc>
@@ -6260,6 +6443,7 @@
             </w:pPr>
             <w:r>
               <w:rPr/>
+              <w:t>Migrated previous server structure onto Google server</w:t>
             </w:r>
           </w:p>
         </w:tc>
@@ -6320,6 +6504,59 @@
             </w:pPr>
             <w:r>
               <w:rPr/>
+              <w:t>Restructuring PyOcr to fit new structure of web-app</w:t>
+            </w:r>
+          </w:p>
+        </w:tc>
+        <w:tc>
+          <w:tcPr>
+            <w:tcW w:w="1560" w:type="dxa"/>
+            <w:tcBorders>
+              <w:top w:val="nil"/>
+              <w:left w:val="single" w:sz="2" w:space="0" w:color="000000"/>
+              <w:bottom w:val="single" w:sz="2" w:space="0" w:color="000000"/>
+              <w:insideH w:val="single" w:sz="2" w:space="0" w:color="000000"/>
+              <w:right w:val="nil"/>
+              <w:insideV w:val="nil"/>
+            </w:tcBorders>
+            <w:shd w:fill="auto" w:val="clear"/>
+            <w:tcMar>
+              <w:left w:w="54" w:type="dxa"/>
+            </w:tcMar>
+          </w:tcPr>
+          <w:p>
+            <w:pPr>
+              <w:pStyle w:val="TableContents"/>
+              <w:rPr/>
+            </w:pPr>
+            <w:r>
+              <w:rPr/>
+              <w:t>Unit tests for latex generator</w:t>
+            </w:r>
+          </w:p>
+          <w:p>
+            <w:pPr>
+              <w:pStyle w:val="TableContents"/>
+              <w:rPr/>
+            </w:pPr>
+            <w:r>
+              <w:rPr/>
+              <w:t>Merging branches</w:t>
+            </w:r>
+          </w:p>
+          <w:p>
+            <w:pPr>
+              <w:pStyle w:val="TableContents"/>
+              <w:spacing w:before="0" w:after="160"/>
+              <w:rPr/>
+            </w:pPr>
+            <w:r>
+              <w:rPr/>
+              <w:t xml:space="preserve">Assisted in </w:t>
+            </w:r>
+            <w:r>
+              <w:rPr/>
+              <w:t xml:space="preserve">sql with regards to ratings </w:t>
             </w:r>
           </w:p>
         </w:tc>
@@ -6347,6 +6584,7 @@
             </w:pPr>
             <w:r>
               <w:rPr/>
+              <w:t>Creating the market place platform</w:t>
             </w:r>
           </w:p>
         </w:tc>
@@ -6374,33 +6612,7 @@
             </w:pPr>
             <w:r>
               <w:rPr/>
-            </w:r>
-          </w:p>
-        </w:tc>
-        <w:tc>
-          <w:tcPr>
-            <w:tcW w:w="1560" w:type="dxa"/>
-            <w:tcBorders>
-              <w:top w:val="nil"/>
-              <w:left w:val="single" w:sz="2" w:space="0" w:color="000000"/>
-              <w:bottom w:val="single" w:sz="2" w:space="0" w:color="000000"/>
-              <w:insideH w:val="single" w:sz="2" w:space="0" w:color="000000"/>
-              <w:right w:val="nil"/>
-              <w:insideV w:val="nil"/>
-            </w:tcBorders>
-            <w:shd w:fill="auto" w:val="clear"/>
-            <w:tcMar>
-              <w:left w:w="54" w:type="dxa"/>
-            </w:tcMar>
-          </w:tcPr>
-          <w:p>
-            <w:pPr>
-              <w:pStyle w:val="TableContents"/>
-              <w:spacing w:before="0" w:after="160"/>
-              <w:rPr/>
-            </w:pPr>
-            <w:r>
-              <w:rPr/>
+              <w:t>Documentation on all sprint meetings</w:t>
             </w:r>
           </w:p>
         </w:tc>
@@ -6428,6 +6640,7 @@
             </w:pPr>
             <w:r>
               <w:rPr/>
+              <w:t xml:space="preserve">Restructured diagrams </w:t>
             </w:r>
           </w:p>
         </w:tc>

</xml_diff>